<commit_message>
11/5/2016 Added solutions for excersisses.
</commit_message>
<xml_diff>
--- a/Exercises/03. Miser Piggy.docx
+++ b/Exercises/03. Miser Piggy.docx
@@ -64,8 +64,6 @@
         </w:rPr>
         <w:t>s</w:t>
       </w:r>
-      <w:bookmarkStart w:id="0" w:name="_GoBack"/>
-      <w:bookmarkEnd w:id="0"/>
       <w:r>
         <w:rPr>
           <w:rFonts w:ascii="Buxton Sketch" w:hAnsi="Buxton Sketch"/>
@@ -185,6 +183,9 @@
         </w:rPr>
         <w:t xml:space="preserve">Piggy names are: </w:t>
       </w:r>
+      <w:bookmarkStart w:id="0" w:name="OLE_LINK1"/>
+      <w:bookmarkStart w:id="1" w:name="OLE_LINK2"/>
+      <w:bookmarkStart w:id="2" w:name="_GoBack"/>
       <w:proofErr w:type="spellStart"/>
       <w:r>
         <w:rPr>
@@ -222,6 +223,9 @@
         <w:t xml:space="preserve"> Pig.</w:t>
       </w:r>
     </w:p>
+    <w:bookmarkEnd w:id="0"/>
+    <w:bookmarkEnd w:id="1"/>
+    <w:bookmarkEnd w:id="2"/>
     <w:p>
       <w:pPr>
         <w:pStyle w:val="HTMLPreformatted"/>

</xml_diff>

<commit_message>
Updated some demos for Deivid.
</commit_message>
<xml_diff>
--- a/Exercises/03. Miser Piggy.docx
+++ b/Exercises/03. Miser Piggy.docx
@@ -1,20 +1,21 @@
 
 <file path=word/document.xml><?xml version="1.0" encoding="utf-8"?>
-<w:document xmlns:wpc="http://schemas.microsoft.com/office/word/2010/wordprocessingCanvas" xmlns:mc="http://schemas.openxmlformats.org/markup-compatibility/2006" xmlns:o="urn:schemas-microsoft-com:office:office" xmlns:r="http://schemas.openxmlformats.org/officeDocument/2006/relationships" xmlns:m="http://schemas.openxmlformats.org/officeDocument/2006/math" xmlns:v="urn:schemas-microsoft-com:vml" xmlns:wp14="http://schemas.microsoft.com/office/word/2010/wordprocessingDrawing" xmlns:wp="http://schemas.openxmlformats.org/drawingml/2006/wordprocessingDrawing" xmlns:w10="urn:schemas-microsoft-com:office:word" xmlns:w="http://schemas.openxmlformats.org/wordprocessingml/2006/main" xmlns:w14="http://schemas.microsoft.com/office/word/2010/wordml" xmlns:w15="http://schemas.microsoft.com/office/word/2012/wordml" xmlns:wpg="http://schemas.microsoft.com/office/word/2010/wordprocessingGroup" xmlns:wpi="http://schemas.microsoft.com/office/word/2010/wordprocessingInk" xmlns:wne="http://schemas.microsoft.com/office/word/2006/wordml" xmlns:wps="http://schemas.microsoft.com/office/word/2010/wordprocessingShape" mc:Ignorable="w14 w15 wp14">
+<w:document xmlns:wpc="http://schemas.microsoft.com/office/word/2010/wordprocessingCanvas" xmlns:cx="http://schemas.microsoft.com/office/drawing/2014/chartex" xmlns:cx1="http://schemas.microsoft.com/office/drawing/2015/9/8/chartex" xmlns:mc="http://schemas.openxmlformats.org/markup-compatibility/2006" xmlns:o="urn:schemas-microsoft-com:office:office" xmlns:r="http://schemas.openxmlformats.org/officeDocument/2006/relationships" xmlns:m="http://schemas.openxmlformats.org/officeDocument/2006/math" xmlns:v="urn:schemas-microsoft-com:vml" xmlns:wp14="http://schemas.microsoft.com/office/word/2010/wordprocessingDrawing" xmlns:wp="http://schemas.openxmlformats.org/drawingml/2006/wordprocessingDrawing" xmlns:w10="urn:schemas-microsoft-com:office:word" xmlns:w="http://schemas.openxmlformats.org/wordprocessingml/2006/main" xmlns:w14="http://schemas.microsoft.com/office/word/2010/wordml" xmlns:w15="http://schemas.microsoft.com/office/word/2012/wordml" xmlns:w16se="http://schemas.microsoft.com/office/word/2015/wordml/symex" xmlns:wpg="http://schemas.microsoft.com/office/word/2010/wordprocessingGroup" xmlns:wpi="http://schemas.microsoft.com/office/word/2010/wordprocessingInk" xmlns:wne="http://schemas.microsoft.com/office/word/2006/wordml" xmlns:wps="http://schemas.microsoft.com/office/word/2010/wordprocessingShape" mc:Ignorable="w14 w15 w16se wp14">
   <w:body>
     <w:p>
       <w:pPr>
         <w:pStyle w:val="HTMLPreformatted"/>
         <w:shd w:val="clear" w:color="auto" w:fill="FFFFFF"/>
         <w:rPr>
-          <w:rFonts w:ascii="Buxton Sketch" w:hAnsi="Buxton Sketch"/>
+          <w:rFonts w:asciiTheme="majorHAnsi" w:hAnsiTheme="majorHAnsi" w:cstheme="majorHAnsi"/>
           <w:sz w:val="32"/>
           <w:szCs w:val="32"/>
         </w:rPr>
       </w:pPr>
-      <w:r>
-        <w:rPr>
-          <w:rFonts w:ascii="Buxton Sketch" w:hAnsi="Buxton Sketch"/>
+      <w:bookmarkStart w:id="0" w:name="_GoBack"/>
+      <w:r>
+        <w:rPr>
+          <w:rFonts w:asciiTheme="majorHAnsi" w:hAnsiTheme="majorHAnsi" w:cstheme="majorHAnsi"/>
           <w:sz w:val="32"/>
           <w:szCs w:val="32"/>
         </w:rPr>
@@ -23,7 +24,7 @@
       <w:proofErr w:type="spellStart"/>
       <w:r>
         <w:rPr>
-          <w:rFonts w:ascii="Buxton Sketch" w:hAnsi="Buxton Sketch"/>
+          <w:rFonts w:asciiTheme="majorHAnsi" w:hAnsiTheme="majorHAnsi" w:cstheme="majorHAnsi"/>
           <w:sz w:val="32"/>
           <w:szCs w:val="32"/>
         </w:rPr>
@@ -32,7 +33,7 @@
       <w:proofErr w:type="spellEnd"/>
       <w:r>
         <w:rPr>
-          <w:rFonts w:ascii="Buxton Sketch" w:hAnsi="Buxton Sketch"/>
+          <w:rFonts w:asciiTheme="majorHAnsi" w:hAnsiTheme="majorHAnsi" w:cstheme="majorHAnsi"/>
           <w:sz w:val="32"/>
           <w:szCs w:val="32"/>
         </w:rPr>
@@ -41,7 +42,7 @@
       <w:proofErr w:type="spellStart"/>
       <w:r>
         <w:rPr>
-          <w:rFonts w:ascii="Buxton Sketch" w:hAnsi="Buxton Sketch"/>
+          <w:rFonts w:asciiTheme="majorHAnsi" w:hAnsiTheme="majorHAnsi" w:cstheme="majorHAnsi"/>
           <w:sz w:val="32"/>
           <w:szCs w:val="32"/>
         </w:rPr>
@@ -50,7 +51,7 @@
       <w:proofErr w:type="spellEnd"/>
       <w:r>
         <w:rPr>
-          <w:rFonts w:ascii="Buxton Sketch" w:hAnsi="Buxton Sketch"/>
+          <w:rFonts w:asciiTheme="majorHAnsi" w:hAnsiTheme="majorHAnsi" w:cstheme="majorHAnsi"/>
           <w:sz w:val="32"/>
           <w:szCs w:val="32"/>
         </w:rPr>
@@ -58,7 +59,7 @@
       </w:r>
       <w:r>
         <w:rPr>
-          <w:rFonts w:ascii="Buxton Sketch" w:hAnsi="Buxton Sketch"/>
+          <w:rFonts w:asciiTheme="majorHAnsi" w:hAnsiTheme="majorHAnsi" w:cstheme="majorHAnsi"/>
           <w:sz w:val="32"/>
           <w:szCs w:val="32"/>
         </w:rPr>
@@ -66,7 +67,7 @@
       </w:r>
       <w:r>
         <w:rPr>
-          <w:rFonts w:ascii="Buxton Sketch" w:hAnsi="Buxton Sketch"/>
+          <w:rFonts w:asciiTheme="majorHAnsi" w:hAnsiTheme="majorHAnsi" w:cstheme="majorHAnsi"/>
           <w:sz w:val="32"/>
           <w:szCs w:val="32"/>
         </w:rPr>
@@ -78,14 +79,14 @@
         <w:pStyle w:val="HTMLPreformatted"/>
         <w:shd w:val="clear" w:color="auto" w:fill="FFFFFF"/>
         <w:rPr>
-          <w:rFonts w:ascii="Buxton Sketch" w:hAnsi="Buxton Sketch"/>
+          <w:rFonts w:asciiTheme="majorHAnsi" w:hAnsiTheme="majorHAnsi" w:cstheme="majorHAnsi"/>
           <w:sz w:val="32"/>
           <w:szCs w:val="32"/>
         </w:rPr>
       </w:pPr>
       <w:r>
         <w:rPr>
-          <w:rFonts w:ascii="Buxton Sketch" w:hAnsi="Buxton Sketch"/>
+          <w:rFonts w:asciiTheme="majorHAnsi" w:hAnsiTheme="majorHAnsi" w:cstheme="majorHAnsi"/>
           <w:sz w:val="32"/>
           <w:szCs w:val="32"/>
         </w:rPr>
@@ -97,14 +98,14 @@
         <w:pStyle w:val="HTMLPreformatted"/>
         <w:shd w:val="clear" w:color="auto" w:fill="FFFFFF"/>
         <w:rPr>
-          <w:rFonts w:ascii="Buxton Sketch" w:hAnsi="Buxton Sketch"/>
+          <w:rFonts w:asciiTheme="majorHAnsi" w:hAnsiTheme="majorHAnsi" w:cstheme="majorHAnsi"/>
           <w:sz w:val="32"/>
           <w:szCs w:val="32"/>
         </w:rPr>
       </w:pPr>
       <w:r>
         <w:rPr>
-          <w:rFonts w:ascii="Buxton Sketch" w:hAnsi="Buxton Sketch"/>
+          <w:rFonts w:asciiTheme="majorHAnsi" w:hAnsiTheme="majorHAnsi" w:cstheme="majorHAnsi"/>
           <w:sz w:val="32"/>
           <w:szCs w:val="32"/>
         </w:rPr>
@@ -113,7 +114,7 @@
       <w:proofErr w:type="spellStart"/>
       <w:r>
         <w:rPr>
-          <w:rFonts w:ascii="Buxton Sketch" w:hAnsi="Buxton Sketch"/>
+          <w:rFonts w:asciiTheme="majorHAnsi" w:hAnsiTheme="majorHAnsi" w:cstheme="majorHAnsi"/>
           <w:sz w:val="32"/>
           <w:szCs w:val="32"/>
         </w:rPr>
@@ -122,7 +123,7 @@
       <w:proofErr w:type="spellEnd"/>
       <w:r>
         <w:rPr>
-          <w:rFonts w:ascii="Buxton Sketch" w:hAnsi="Buxton Sketch"/>
+          <w:rFonts w:asciiTheme="majorHAnsi" w:hAnsiTheme="majorHAnsi" w:cstheme="majorHAnsi"/>
           <w:sz w:val="32"/>
           <w:szCs w:val="32"/>
         </w:rPr>
@@ -130,7 +131,7 @@
       </w:r>
       <w:r>
         <w:rPr>
-          <w:rFonts w:ascii="Buxton Sketch" w:hAnsi="Buxton Sketch"/>
+          <w:rFonts w:asciiTheme="majorHAnsi" w:hAnsiTheme="majorHAnsi" w:cstheme="majorHAnsi"/>
           <w:sz w:val="32"/>
           <w:szCs w:val="32"/>
           <w:lang w:val="bg-BG"/>
@@ -139,7 +140,7 @@
       </w:r>
       <w:r>
         <w:rPr>
-          <w:rFonts w:ascii="Buxton Sketch" w:hAnsi="Buxton Sketch"/>
+          <w:rFonts w:asciiTheme="majorHAnsi" w:hAnsiTheme="majorHAnsi" w:cstheme="majorHAnsi"/>
           <w:sz w:val="32"/>
           <w:szCs w:val="32"/>
         </w:rPr>
@@ -151,14 +152,14 @@
         <w:pStyle w:val="HTMLPreformatted"/>
         <w:shd w:val="clear" w:color="auto" w:fill="FFFFFF"/>
         <w:rPr>
-          <w:rFonts w:ascii="Buxton Sketch" w:hAnsi="Buxton Sketch"/>
+          <w:rFonts w:asciiTheme="majorHAnsi" w:hAnsiTheme="majorHAnsi" w:cstheme="majorHAnsi"/>
           <w:sz w:val="32"/>
           <w:szCs w:val="32"/>
         </w:rPr>
       </w:pPr>
       <w:r>
         <w:rPr>
-          <w:rFonts w:ascii="Buxton Sketch" w:hAnsi="Buxton Sketch"/>
+          <w:rFonts w:asciiTheme="majorHAnsi" w:hAnsiTheme="majorHAnsi" w:cstheme="majorHAnsi"/>
           <w:sz w:val="32"/>
           <w:szCs w:val="32"/>
         </w:rPr>
@@ -170,26 +171,25 @@
         <w:pStyle w:val="HTMLPreformatted"/>
         <w:shd w:val="clear" w:color="auto" w:fill="FFFFFF"/>
         <w:rPr>
-          <w:rFonts w:ascii="Buxton Sketch" w:hAnsi="Buxton Sketch"/>
+          <w:rFonts w:asciiTheme="majorHAnsi" w:hAnsiTheme="majorHAnsi" w:cstheme="majorHAnsi"/>
           <w:sz w:val="32"/>
           <w:szCs w:val="32"/>
         </w:rPr>
       </w:pPr>
       <w:r>
         <w:rPr>
-          <w:rFonts w:ascii="Buxton Sketch" w:hAnsi="Buxton Sketch"/>
+          <w:rFonts w:asciiTheme="majorHAnsi" w:hAnsiTheme="majorHAnsi" w:cstheme="majorHAnsi"/>
           <w:sz w:val="32"/>
           <w:szCs w:val="32"/>
         </w:rPr>
         <w:t xml:space="preserve">Piggy names are: </w:t>
       </w:r>
-      <w:bookmarkStart w:id="0" w:name="OLE_LINK1"/>
-      <w:bookmarkStart w:id="1" w:name="OLE_LINK2"/>
-      <w:bookmarkStart w:id="2" w:name="_GoBack"/>
+      <w:bookmarkStart w:id="1" w:name="OLE_LINK1"/>
+      <w:bookmarkStart w:id="2" w:name="OLE_LINK2"/>
       <w:proofErr w:type="spellStart"/>
       <w:r>
         <w:rPr>
-          <w:rFonts w:ascii="Buxton Sketch" w:hAnsi="Buxton Sketch"/>
+          <w:rFonts w:asciiTheme="majorHAnsi" w:hAnsiTheme="majorHAnsi" w:cstheme="majorHAnsi"/>
           <w:sz w:val="32"/>
           <w:szCs w:val="32"/>
         </w:rPr>
@@ -198,7 +198,7 @@
       <w:proofErr w:type="spellEnd"/>
       <w:r>
         <w:rPr>
-          <w:rFonts w:ascii="Buxton Sketch" w:hAnsi="Buxton Sketch"/>
+          <w:rFonts w:asciiTheme="majorHAnsi" w:hAnsiTheme="majorHAnsi" w:cstheme="majorHAnsi"/>
           <w:sz w:val="32"/>
           <w:szCs w:val="32"/>
         </w:rPr>
@@ -207,7 +207,7 @@
       <w:proofErr w:type="gramStart"/>
       <w:r>
         <w:rPr>
-          <w:rFonts w:ascii="Buxton Sketch" w:hAnsi="Buxton Sketch"/>
+          <w:rFonts w:asciiTheme="majorHAnsi" w:hAnsiTheme="majorHAnsi" w:cstheme="majorHAnsi"/>
           <w:sz w:val="32"/>
           <w:szCs w:val="32"/>
         </w:rPr>
@@ -216,14 +216,13 @@
       <w:proofErr w:type="gramEnd"/>
       <w:r>
         <w:rPr>
-          <w:rFonts w:ascii="Buxton Sketch" w:hAnsi="Buxton Sketch"/>
+          <w:rFonts w:asciiTheme="majorHAnsi" w:hAnsiTheme="majorHAnsi" w:cstheme="majorHAnsi"/>
           <w:sz w:val="32"/>
           <w:szCs w:val="32"/>
         </w:rPr>
         <w:t xml:space="preserve"> Pig.</w:t>
       </w:r>
     </w:p>
-    <w:bookmarkEnd w:id="0"/>
     <w:bookmarkEnd w:id="1"/>
     <w:bookmarkEnd w:id="2"/>
     <w:p>
@@ -231,7 +230,7 @@
         <w:pStyle w:val="HTMLPreformatted"/>
         <w:shd w:val="clear" w:color="auto" w:fill="FFFFFF"/>
         <w:rPr>
-          <w:rFonts w:ascii="Buxton Sketch" w:hAnsi="Buxton Sketch"/>
+          <w:rFonts w:asciiTheme="majorHAnsi" w:hAnsiTheme="majorHAnsi" w:cstheme="majorHAnsi"/>
           <w:sz w:val="32"/>
           <w:szCs w:val="32"/>
         </w:rPr>
@@ -242,23 +241,24 @@
         <w:pStyle w:val="HTMLPreformatted"/>
         <w:shd w:val="clear" w:color="auto" w:fill="FFFFFF"/>
         <w:rPr>
-          <w:rFonts w:ascii="inherit" w:hAnsi="inherit"/>
+          <w:rFonts w:asciiTheme="majorHAnsi" w:hAnsiTheme="majorHAnsi" w:cstheme="majorHAnsi"/>
           <w:color w:val="212121"/>
         </w:rPr>
       </w:pPr>
       <w:r>
         <w:rPr>
-          <w:rFonts w:ascii="Buxton Sketch" w:hAnsi="Buxton Sketch"/>
+          <w:rFonts w:asciiTheme="majorHAnsi" w:hAnsiTheme="majorHAnsi" w:cstheme="majorHAnsi"/>
           <w:sz w:val="32"/>
           <w:szCs w:val="32"/>
         </w:rPr>
         <w:t>Bonus: Print rank result in decreasing order.</w:t>
       </w:r>
     </w:p>
+    <w:bookmarkEnd w:id="0"/>
     <w:p>
       <w:pPr>
         <w:rPr>
-          <w:rFonts w:ascii="Buxton Sketch" w:hAnsi="Buxton Sketch"/>
+          <w:rFonts w:asciiTheme="majorHAnsi" w:hAnsiTheme="majorHAnsi" w:cstheme="majorHAnsi"/>
           <w:sz w:val="32"/>
           <w:szCs w:val="32"/>
           <w:lang w:val="bg-BG"/>
@@ -276,7 +276,7 @@
 </file>
 
 <file path=word/styles.xml><?xml version="1.0" encoding="utf-8"?>
-<w:styles xmlns:mc="http://schemas.openxmlformats.org/markup-compatibility/2006" xmlns:r="http://schemas.openxmlformats.org/officeDocument/2006/relationships" xmlns:w="http://schemas.openxmlformats.org/wordprocessingml/2006/main" xmlns:w14="http://schemas.microsoft.com/office/word/2010/wordml" xmlns:w15="http://schemas.microsoft.com/office/word/2012/wordml" mc:Ignorable="w14 w15">
+<w:styles xmlns:mc="http://schemas.openxmlformats.org/markup-compatibility/2006" xmlns:r="http://schemas.openxmlformats.org/officeDocument/2006/relationships" xmlns:w="http://schemas.openxmlformats.org/wordprocessingml/2006/main" xmlns:w14="http://schemas.microsoft.com/office/word/2010/wordml" xmlns:w15="http://schemas.microsoft.com/office/word/2012/wordml" xmlns:w16se="http://schemas.microsoft.com/office/word/2015/wordml/symex" mc:Ignorable="w14 w15 w16se">
   <w:docDefaults>
     <w:rPrDefault>
       <w:rPr>

</xml_diff>